<commit_message>
Procesos de negocio y documento word final
</commit_message>
<xml_diff>
--- a/villazon-arce-diego/Chatbot inteligente para atención al cliente en una tienda de ropa online.docx
+++ b/villazon-arce-diego/Chatbot inteligente para atención al cliente en una tienda de ropa online.docx
@@ -200,6 +200,11 @@
         </w:rPr>
         <w:t xml:space="preserve">Analizar las preguntas frecuentes de los clientes para definir el contenido necesario del chatbot.</w:t>
       </w:r>
+      <w:r>
+        <w:rPr>
+          <w:rtl w:val="0"/>
+        </w:rPr>
+      </w:r>
     </w:p>
     <w:p>
       <w:pPr>
@@ -243,6 +248,11 @@
         </w:rPr>
         <w:t xml:space="preserve">Garantizar que el chatbot funcione sin errores ni fallas en todos los casos posibles de uso.</w:t>
       </w:r>
+      <w:r>
+        <w:rPr>
+          <w:rtl w:val="0"/>
+        </w:rPr>
+      </w:r>
     </w:p>
     <w:p>
       <w:pPr>
@@ -284,6 +294,11 @@
         </w:rPr>
         <w:t xml:space="preserve">Desarrollar un chatbot con una interfaz muy bonita que refleje la identidad visual de la tienda.</w:t>
       </w:r>
+      <w:r>
+        <w:rPr>
+          <w:rtl w:val="0"/>
+        </w:rPr>
+      </w:r>
     </w:p>
     <w:p>
       <w:pPr>
@@ -327,6 +342,11 @@
         </w:rPr>
         <w:t xml:space="preserve">Diseñar, entrenar e integrar el chatbot con respuestas automáticas en el sitio web de ModaClick.</w:t>
       </w:r>
+      <w:r>
+        <w:rPr>
+          <w:rtl w:val="0"/>
+        </w:rPr>
+      </w:r>
     </w:p>
     <w:p>
       <w:pPr>
@@ -370,6 +390,11 @@
         </w:rPr>
         <w:t xml:space="preserve">Medir el impacto del chatbot en la atención al cliente y el tiempo de respuesta.</w:t>
       </w:r>
+      <w:r>
+        <w:rPr>
+          <w:rtl w:val="0"/>
+        </w:rPr>
+      </w:r>
     </w:p>
     <w:p>
       <w:pPr>
@@ -544,6 +569,7 @@
         </w:numPr>
         <w:ind w:left="720" w:hanging="360"/>
         <w:jc w:val="both"/>
+        <w:rPr/>
       </w:pPr>
       <w:r>
         <w:rPr>
@@ -580,6 +606,7 @@
         </w:numPr>
         <w:ind w:left="720" w:hanging="360"/>
         <w:jc w:val="both"/>
+        <w:rPr/>
       </w:pPr>
       <w:r>
         <w:rPr>
@@ -616,6 +643,7 @@
         </w:numPr>
         <w:ind w:left="720" w:hanging="360"/>
         <w:jc w:val="both"/>
+        <w:rPr/>
       </w:pPr>
       <w:r>
         <w:rPr>
@@ -652,6 +680,7 @@
         </w:numPr>
         <w:ind w:left="720" w:hanging="360"/>
         <w:jc w:val="both"/>
+        <w:rPr/>
       </w:pPr>
       <w:r>
         <w:rPr>
@@ -901,6 +930,11 @@
         </w:rPr>
         <w:t xml:space="preserve">, quiero que el chatbot nunca falle ni se quede colgado, para tener una experiencia perfecta cada vez que lo uso.</w:t>
       </w:r>
+      <w:r>
+        <w:rPr>
+          <w:rtl w:val="0"/>
+        </w:rPr>
+      </w:r>
     </w:p>
     <w:p>
       <w:pPr>
@@ -910,6 +944,7 @@
         </w:numPr>
         <w:ind w:left="720" w:hanging="360"/>
         <w:jc w:val="both"/>
+        <w:rPr/>
       </w:pPr>
       <w:r>
         <w:rPr>
@@ -946,6 +981,7 @@
         </w:numPr>
         <w:ind w:left="720" w:hanging="360"/>
         <w:jc w:val="both"/>
+        <w:rPr/>
       </w:pPr>
       <w:r>
         <w:rPr>
@@ -982,6 +1018,7 @@
         </w:numPr>
         <w:ind w:left="720" w:hanging="360"/>
         <w:jc w:val="both"/>
+        <w:rPr/>
       </w:pPr>
       <w:r>
         <w:rPr>
@@ -1018,6 +1055,7 @@
         </w:numPr>
         <w:ind w:left="720" w:hanging="360"/>
         <w:jc w:val="both"/>
+        <w:rPr/>
       </w:pPr>
       <w:r>
         <w:rPr>
@@ -1045,11 +1083,6 @@
         </w:rPr>
         <w:t xml:space="preserve">, quiero que el chatbot me avise si no entiende algo y me sugiera escribir de otra forma o contactar con una persona.</w:t>
       </w:r>
-      <w:r>
-        <w:rPr>
-          <w:rtl w:val="0"/>
-        </w:rPr>
-      </w:r>
     </w:p>
     <w:p>
       <w:pPr>
@@ -1413,6 +1446,7 @@
         </w:numPr>
         <w:ind w:left="720" w:hanging="360"/>
         <w:jc w:val="both"/>
+        <w:rPr/>
       </w:pPr>
       <w:r>
         <w:rPr>
@@ -1449,6 +1483,7 @@
         </w:numPr>
         <w:ind w:left="720" w:hanging="360"/>
         <w:jc w:val="both"/>
+        <w:rPr/>
       </w:pPr>
       <w:r>
         <w:rPr>
@@ -1485,6 +1520,7 @@
         </w:numPr>
         <w:ind w:left="720" w:hanging="360"/>
         <w:jc w:val="both"/>
+        <w:rPr/>
       </w:pPr>
       <w:r>
         <w:rPr>
@@ -1521,6 +1557,7 @@
         </w:numPr>
         <w:ind w:left="720" w:hanging="360"/>
         <w:jc w:val="both"/>
+        <w:rPr/>
       </w:pPr>
       <w:r>
         <w:rPr>
@@ -1637,6 +1674,11 @@
         </w:rPr>
         <w:t xml:space="preserve">Dibujar en un WBS los objetivos específicos y las historias de usuario. El título debe ser “ModaClick”.</w:t>
       </w:r>
+      <w:r>
+        <w:rPr>
+          <w:rtl w:val="0"/>
+        </w:rPr>
+      </w:r>
     </w:p>
     <w:p>
       <w:pPr>
@@ -1687,6 +1729,11 @@
         </w:rPr>
         <w:t xml:space="preserve">Adjuntar una imagen en este apartado.</w:t>
       </w:r>
+      <w:r>
+        <w:rPr>
+          <w:rtl w:val="0"/>
+        </w:rPr>
+      </w:r>
     </w:p>
     <w:p>
       <w:pPr>
@@ -1737,14 +1784,175 @@
         </w:rPr>
         <w:t xml:space="preserve">La misma imagen debe estar en la carpeta “Anexos”.</w:t>
       </w:r>
-    </w:p>
-    <w:p>
-      <w:pPr>
-        <w:rPr/>
-      </w:pPr>
-      <w:r>
-        <w:br w:type="page"/>
-      </w:r>
+      <w:r>
+        <w:rPr>
+          <w:rtl w:val="0"/>
+        </w:rPr>
+      </w:r>
+    </w:p>
+    <w:p>
+      <w:pPr>
+        <w:rPr>
+          <w:highlight w:val="yellow"/>
+        </w:rPr>
+      </w:pPr>
+      <w:r>
+        <w:rPr>
+          <w:highlight w:val="yellow"/>
+        </w:rPr>
+        <w:drawing>
+          <wp:inline distB="114300" distT="114300" distL="114300" distR="114300">
+            <wp:extent cx="5399730" cy="4432300"/>
+            <wp:effectExtent b="0" l="0" r="0" t="0"/>
+            <wp:docPr id="3" name="image3.png"/>
+            <a:graphic>
+              <a:graphicData uri="http://schemas.openxmlformats.org/drawingml/2006/picture">
+                <pic:pic>
+                  <pic:nvPicPr>
+                    <pic:cNvPr id="0" name="image3.png"/>
+                    <pic:cNvPicPr preferRelativeResize="0"/>
+                  </pic:nvPicPr>
+                  <pic:blipFill>
+                    <a:blip r:embed="rId6"/>
+                    <a:srcRect b="0" l="0" r="0" t="0"/>
+                    <a:stretch>
+                      <a:fillRect/>
+                    </a:stretch>
+                  </pic:blipFill>
+                  <pic:spPr>
+                    <a:xfrm>
+                      <a:off x="0" y="0"/>
+                      <a:ext cx="5399730" cy="4432300"/>
+                    </a:xfrm>
+                    <a:prstGeom prst="rect"/>
+                    <a:ln/>
+                  </pic:spPr>
+                </pic:pic>
+              </a:graphicData>
+            </a:graphic>
+          </wp:inline>
+        </w:drawing>
+      </w:r>
+      <w:r>
+        <w:rPr>
+          <w:rtl w:val="0"/>
+        </w:rPr>
+      </w:r>
+    </w:p>
+    <w:p>
+      <w:pPr>
+        <w:rPr>
+          <w:highlight w:val="yellow"/>
+        </w:rPr>
+      </w:pPr>
+      <w:r>
+        <w:rPr>
+          <w:rtl w:val="0"/>
+        </w:rPr>
+      </w:r>
+    </w:p>
+    <w:p>
+      <w:pPr>
+        <w:rPr>
+          <w:highlight w:val="yellow"/>
+        </w:rPr>
+      </w:pPr>
+      <w:r>
+        <w:rPr>
+          <w:rtl w:val="0"/>
+        </w:rPr>
+      </w:r>
+    </w:p>
+    <w:p>
+      <w:pPr>
+        <w:rPr>
+          <w:highlight w:val="yellow"/>
+        </w:rPr>
+      </w:pPr>
+      <w:r>
+        <w:rPr>
+          <w:rtl w:val="0"/>
+        </w:rPr>
+      </w:r>
+    </w:p>
+    <w:p>
+      <w:pPr>
+        <w:rPr>
+          <w:highlight w:val="yellow"/>
+        </w:rPr>
+      </w:pPr>
+      <w:r>
+        <w:rPr>
+          <w:rtl w:val="0"/>
+        </w:rPr>
+      </w:r>
+    </w:p>
+    <w:p>
+      <w:pPr>
+        <w:rPr>
+          <w:highlight w:val="yellow"/>
+        </w:rPr>
+      </w:pPr>
+      <w:r>
+        <w:rPr>
+          <w:rtl w:val="0"/>
+        </w:rPr>
+      </w:r>
+    </w:p>
+    <w:p>
+      <w:pPr>
+        <w:rPr>
+          <w:highlight w:val="yellow"/>
+        </w:rPr>
+      </w:pPr>
+      <w:r>
+        <w:rPr>
+          <w:rtl w:val="0"/>
+        </w:rPr>
+      </w:r>
+    </w:p>
+    <w:p>
+      <w:pPr>
+        <w:rPr>
+          <w:highlight w:val="yellow"/>
+        </w:rPr>
+      </w:pPr>
+      <w:r>
+        <w:rPr>
+          <w:rtl w:val="0"/>
+        </w:rPr>
+      </w:r>
+    </w:p>
+    <w:p>
+      <w:pPr>
+        <w:rPr>
+          <w:highlight w:val="yellow"/>
+        </w:rPr>
+      </w:pPr>
+      <w:r>
+        <w:rPr>
+          <w:rtl w:val="0"/>
+        </w:rPr>
+      </w:r>
+    </w:p>
+    <w:p>
+      <w:pPr>
+        <w:rPr>
+          <w:highlight w:val="yellow"/>
+        </w:rPr>
+      </w:pPr>
+      <w:r>
+        <w:rPr>
+          <w:rtl w:val="0"/>
+        </w:rPr>
+      </w:r>
+    </w:p>
+    <w:p>
+      <w:pPr>
+        <w:rPr>
+          <w:highlight w:val="yellow"/>
+        </w:rPr>
+      </w:pPr>
       <w:r>
         <w:rPr>
           <w:rtl w:val="0"/>
@@ -1819,6 +2027,11 @@
         </w:rPr>
         <w:t xml:space="preserve">Dibujar en un Diagrama de Gantt los objetivos específicos y las historias de usuario con sus fechas de trabajo.</w:t>
       </w:r>
+      <w:r>
+        <w:rPr>
+          <w:rtl w:val="0"/>
+        </w:rPr>
+      </w:r>
     </w:p>
     <w:p>
       <w:pPr>
@@ -1869,6 +2082,11 @@
         </w:rPr>
         <w:t xml:space="preserve">Se recomienda que las tareas tengan una duración de 2-6 semanas.</w:t>
       </w:r>
+      <w:r>
+        <w:rPr>
+          <w:rtl w:val="0"/>
+        </w:rPr>
+      </w:r>
     </w:p>
     <w:p>
       <w:pPr>
@@ -1919,6 +2137,11 @@
         </w:rPr>
         <w:t xml:space="preserve">Adjuntar una imagen en este apartado.</w:t>
       </w:r>
+      <w:r>
+        <w:rPr>
+          <w:rtl w:val="0"/>
+        </w:rPr>
+      </w:r>
     </w:p>
     <w:p>
       <w:pPr>
@@ -1938,7 +2161,7 @@
           <w:between w:space="0" w:sz="0" w:val="nil"/>
         </w:pBdr>
         <w:shd w:fill="auto" w:val="clear"/>
-        <w:spacing w:after="160" w:before="0" w:line="278.00000000000006" w:lineRule="auto"/>
+        <w:spacing w:after="0" w:before="0" w:line="278.00000000000006" w:lineRule="auto"/>
         <w:ind w:left="720" w:right="0" w:hanging="360"/>
         <w:jc w:val="both"/>
         <w:rPr>
@@ -1972,10 +2195,66 @@
     </w:p>
     <w:p>
       <w:pPr>
-        <w:rPr/>
-      </w:pPr>
-      <w:r>
-        <w:br w:type="page"/>
+        <w:keepNext w:val="0"/>
+        <w:keepLines w:val="0"/>
+        <w:pageBreakBefore w:val="0"/>
+        <w:widowControl w:val="1"/>
+        <w:pBdr>
+          <w:top w:space="0" w:sz="0" w:val="nil"/>
+          <w:left w:space="0" w:sz="0" w:val="nil"/>
+          <w:bottom w:space="0" w:sz="0" w:val="nil"/>
+          <w:right w:space="0" w:sz="0" w:val="nil"/>
+          <w:between w:space="0" w:sz="0" w:val="nil"/>
+        </w:pBdr>
+        <w:shd w:fill="auto" w:val="clear"/>
+        <w:spacing w:after="0" w:before="0" w:line="278.00000000000006" w:lineRule="auto"/>
+        <w:ind w:left="-1417.3228346456694" w:right="0" w:firstLine="0"/>
+        <w:jc w:val="both"/>
+        <w:rPr/>
+      </w:pPr>
+      <w:r>
+        <w:rPr>
+          <w:b w:val="0"/>
+          <w:i w:val="0"/>
+          <w:smallCaps w:val="0"/>
+          <w:strike w:val="0"/>
+          <w:color w:val="000000"/>
+          <w:highlight w:val="yellow"/>
+          <w:u w:val="none"/>
+          <w:vertAlign w:val="baseline"/>
+        </w:rPr>
+        <w:drawing>
+          <wp:inline distB="114300" distT="114300" distL="114300" distR="114300">
+            <wp:extent cx="7227623" cy="565725"/>
+            <wp:effectExtent b="0" l="0" r="0" t="0"/>
+            <wp:docPr id="2" name="image2.png"/>
+            <a:graphic>
+              <a:graphicData uri="http://schemas.openxmlformats.org/drawingml/2006/picture">
+                <pic:pic>
+                  <pic:nvPicPr>
+                    <pic:cNvPr id="0" name="image2.png"/>
+                    <pic:cNvPicPr preferRelativeResize="0"/>
+                  </pic:nvPicPr>
+                  <pic:blipFill>
+                    <a:blip r:embed="rId7"/>
+                    <a:srcRect b="0" l="0" r="0" t="0"/>
+                    <a:stretch>
+                      <a:fillRect/>
+                    </a:stretch>
+                  </pic:blipFill>
+                  <pic:spPr>
+                    <a:xfrm>
+                      <a:off x="0" y="0"/>
+                      <a:ext cx="7227623" cy="565725"/>
+                    </a:xfrm>
+                    <a:prstGeom prst="rect"/>
+                    <a:ln/>
+                  </pic:spPr>
+                </pic:pic>
+              </a:graphicData>
+            </a:graphic>
+          </wp:inline>
+        </w:drawing>
       </w:r>
       <w:r>
         <w:rPr>
@@ -1994,9 +2273,279 @@
       </w:pPr>
       <w:r>
         <w:rPr>
+          <w:rtl w:val="0"/>
+        </w:rPr>
+      </w:r>
+    </w:p>
+    <w:p>
+      <w:pPr>
+        <w:jc w:val="both"/>
+        <w:rPr>
           <w:b w:val="1"/>
           <w:sz w:val="32"/>
           <w:szCs w:val="32"/>
+        </w:rPr>
+      </w:pPr>
+      <w:r>
+        <w:rPr>
+          <w:rtl w:val="0"/>
+        </w:rPr>
+      </w:r>
+    </w:p>
+    <w:p>
+      <w:pPr>
+        <w:jc w:val="both"/>
+        <w:rPr>
+          <w:b w:val="1"/>
+          <w:sz w:val="32"/>
+          <w:szCs w:val="32"/>
+        </w:rPr>
+      </w:pPr>
+      <w:r>
+        <w:rPr>
+          <w:rtl w:val="0"/>
+        </w:rPr>
+      </w:r>
+    </w:p>
+    <w:p>
+      <w:pPr>
+        <w:jc w:val="both"/>
+        <w:rPr>
+          <w:b w:val="1"/>
+          <w:sz w:val="32"/>
+          <w:szCs w:val="32"/>
+        </w:rPr>
+      </w:pPr>
+      <w:r>
+        <w:rPr>
+          <w:rtl w:val="0"/>
+        </w:rPr>
+      </w:r>
+    </w:p>
+    <w:p>
+      <w:pPr>
+        <w:jc w:val="both"/>
+        <w:rPr>
+          <w:b w:val="1"/>
+          <w:sz w:val="32"/>
+          <w:szCs w:val="32"/>
+        </w:rPr>
+      </w:pPr>
+      <w:r>
+        <w:rPr>
+          <w:rtl w:val="0"/>
+        </w:rPr>
+      </w:r>
+    </w:p>
+    <w:p>
+      <w:pPr>
+        <w:jc w:val="both"/>
+        <w:rPr>
+          <w:b w:val="1"/>
+          <w:sz w:val="32"/>
+          <w:szCs w:val="32"/>
+        </w:rPr>
+      </w:pPr>
+      <w:r>
+        <w:rPr>
+          <w:rtl w:val="0"/>
+        </w:rPr>
+      </w:r>
+    </w:p>
+    <w:p>
+      <w:pPr>
+        <w:jc w:val="both"/>
+        <w:rPr>
+          <w:b w:val="1"/>
+          <w:sz w:val="32"/>
+          <w:szCs w:val="32"/>
+        </w:rPr>
+      </w:pPr>
+      <w:r>
+        <w:rPr>
+          <w:rtl w:val="0"/>
+        </w:rPr>
+      </w:r>
+    </w:p>
+    <w:p>
+      <w:pPr>
+        <w:jc w:val="both"/>
+        <w:rPr>
+          <w:b w:val="1"/>
+          <w:sz w:val="32"/>
+          <w:szCs w:val="32"/>
+        </w:rPr>
+      </w:pPr>
+      <w:r>
+        <w:rPr>
+          <w:rtl w:val="0"/>
+        </w:rPr>
+      </w:r>
+    </w:p>
+    <w:p>
+      <w:pPr>
+        <w:jc w:val="both"/>
+        <w:rPr>
+          <w:b w:val="1"/>
+          <w:sz w:val="32"/>
+          <w:szCs w:val="32"/>
+        </w:rPr>
+      </w:pPr>
+      <w:r>
+        <w:rPr>
+          <w:rtl w:val="0"/>
+        </w:rPr>
+      </w:r>
+    </w:p>
+    <w:p>
+      <w:pPr>
+        <w:jc w:val="both"/>
+        <w:rPr>
+          <w:b w:val="1"/>
+          <w:sz w:val="32"/>
+          <w:szCs w:val="32"/>
+        </w:rPr>
+      </w:pPr>
+      <w:r>
+        <w:rPr>
+          <w:rtl w:val="0"/>
+        </w:rPr>
+      </w:r>
+    </w:p>
+    <w:p>
+      <w:pPr>
+        <w:jc w:val="both"/>
+        <w:rPr>
+          <w:b w:val="1"/>
+          <w:sz w:val="32"/>
+          <w:szCs w:val="32"/>
+        </w:rPr>
+      </w:pPr>
+      <w:r>
+        <w:rPr>
+          <w:rtl w:val="0"/>
+        </w:rPr>
+      </w:r>
+    </w:p>
+    <w:p>
+      <w:pPr>
+        <w:jc w:val="both"/>
+        <w:rPr>
+          <w:b w:val="1"/>
+          <w:sz w:val="32"/>
+          <w:szCs w:val="32"/>
+        </w:rPr>
+      </w:pPr>
+      <w:r>
+        <w:rPr>
+          <w:rtl w:val="0"/>
+        </w:rPr>
+      </w:r>
+    </w:p>
+    <w:p>
+      <w:pPr>
+        <w:jc w:val="both"/>
+        <w:rPr>
+          <w:b w:val="1"/>
+          <w:sz w:val="32"/>
+          <w:szCs w:val="32"/>
+        </w:rPr>
+      </w:pPr>
+      <w:r>
+        <w:rPr>
+          <w:rtl w:val="0"/>
+        </w:rPr>
+      </w:r>
+    </w:p>
+    <w:p>
+      <w:pPr>
+        <w:jc w:val="both"/>
+        <w:rPr>
+          <w:b w:val="1"/>
+          <w:sz w:val="32"/>
+          <w:szCs w:val="32"/>
+        </w:rPr>
+      </w:pPr>
+      <w:r>
+        <w:rPr>
+          <w:rtl w:val="0"/>
+        </w:rPr>
+      </w:r>
+    </w:p>
+    <w:p>
+      <w:pPr>
+        <w:jc w:val="both"/>
+        <w:rPr>
+          <w:b w:val="1"/>
+          <w:sz w:val="32"/>
+          <w:szCs w:val="32"/>
+        </w:rPr>
+      </w:pPr>
+      <w:r>
+        <w:rPr>
+          <w:rtl w:val="0"/>
+        </w:rPr>
+      </w:r>
+    </w:p>
+    <w:p>
+      <w:pPr>
+        <w:jc w:val="both"/>
+        <w:rPr>
+          <w:b w:val="1"/>
+          <w:sz w:val="32"/>
+          <w:szCs w:val="32"/>
+        </w:rPr>
+      </w:pPr>
+      <w:r>
+        <w:rPr>
+          <w:rtl w:val="0"/>
+        </w:rPr>
+      </w:r>
+    </w:p>
+    <w:p>
+      <w:pPr>
+        <w:jc w:val="both"/>
+        <w:rPr>
+          <w:b w:val="1"/>
+          <w:sz w:val="32"/>
+          <w:szCs w:val="32"/>
+        </w:rPr>
+      </w:pPr>
+      <w:r>
+        <w:rPr>
+          <w:rtl w:val="0"/>
+        </w:rPr>
+      </w:r>
+    </w:p>
+    <w:p>
+      <w:pPr>
+        <w:jc w:val="both"/>
+        <w:rPr>
+          <w:b w:val="1"/>
+          <w:sz w:val="32"/>
+          <w:szCs w:val="32"/>
+        </w:rPr>
+      </w:pPr>
+      <w:r>
+        <w:rPr>
+          <w:rtl w:val="0"/>
+        </w:rPr>
+      </w:r>
+    </w:p>
+    <w:p>
+      <w:pPr>
+        <w:jc w:val="both"/>
+        <w:rPr>
+          <w:b w:val="1"/>
+          <w:sz w:val="32"/>
+          <w:szCs w:val="32"/>
+        </w:rPr>
+      </w:pPr>
+      <w:r>
+        <w:rPr>
+          <w:b w:val="1"/>
+          <w:sz w:val="32"/>
+          <w:szCs w:val="32"/>
           <w:rtl w:val="0"/>
         </w:rPr>
         <w:t xml:space="preserve">Procesos de Negocio: </w:t>
@@ -2259,7 +2808,7 @@
         <w:rPr>
           <w:rtl w:val="0"/>
         </w:rPr>
-        <w:t xml:space="preserve">T4. _______________________________________________________</w:t>
+        <w:t xml:space="preserve">T4. Atender las consultas que el chatbot no pueda resolver</w:t>
       </w:r>
     </w:p>
     <w:p>
@@ -2328,7 +2877,7 @@
         <w:rPr>
           <w:rtl w:val="0"/>
         </w:rPr>
-        <w:t xml:space="preserve">T7. ________________________________________________________</w:t>
+        <w:t xml:space="preserve">T7. Evaluar si el chatbot reduce el tiempo promedio de atención</w:t>
       </w:r>
     </w:p>
     <w:p>
@@ -2379,7 +2928,7 @@
         <w:rPr>
           <w:rtl w:val="0"/>
         </w:rPr>
-        <w:t xml:space="preserve">T10. ________________________________________________________</w:t>
+        <w:t xml:space="preserve">T10. Proponer mejoras al flujo de atención integrando el chatbot con promociones</w:t>
       </w:r>
     </w:p>
     <w:p>
@@ -2465,7 +3014,7 @@
         <w:rPr>
           <w:rtl w:val="0"/>
         </w:rPr>
-        <w:t xml:space="preserve">T14. ________________________________________________________</w:t>
+        <w:t xml:space="preserve">T14. Medir el impacto de la campaña de lanzamiento en tráfico y consultas.</w:t>
       </w:r>
     </w:p>
     <w:p>
@@ -2537,6 +3086,11 @@
         </w:rPr>
         <w:t xml:space="preserve">Atender las consultas que el chatbot no pueda resolver</w:t>
       </w:r>
+      <w:r>
+        <w:rPr>
+          <w:rtl w:val="0"/>
+        </w:rPr>
+      </w:r>
     </w:p>
     <w:p>
       <w:pPr>
@@ -2578,6 +3132,11 @@
         </w:rPr>
         <w:t xml:space="preserve">Medir el impacto de la campaña de lanzamiento en tráfico y consultas</w:t>
       </w:r>
+      <w:r>
+        <w:rPr>
+          <w:rtl w:val="0"/>
+        </w:rPr>
+      </w:r>
     </w:p>
     <w:p>
       <w:pPr>
@@ -2619,6 +3178,11 @@
         </w:rPr>
         <w:t xml:space="preserve">Evaluar si el chatbot reduce el tiempo promedio de atención</w:t>
       </w:r>
+      <w:r>
+        <w:rPr>
+          <w:rtl w:val="0"/>
+        </w:rPr>
+      </w:r>
     </w:p>
     <w:p>
       <w:pPr>
@@ -2660,6 +3224,11 @@
         </w:rPr>
         <w:t xml:space="preserve">Proponer mejoras al flujo de atención integrando el chatbot con promociones</w:t>
       </w:r>
+      <w:r>
+        <w:rPr>
+          <w:rtl w:val="0"/>
+        </w:rPr>
+      </w:r>
     </w:p>
     <w:p>
       <w:pPr>
@@ -2870,7 +3439,54 @@
         <w:rPr>
           <w:rtl w:val="0"/>
         </w:rPr>
-        <w:t xml:space="preserve">En base a la información provista, dibujar un modelado del proceso de negocio con 4 swinlanes:</w:t>
+        <w:t xml:space="preserve">En base a la información provista, dibujar un modelado del proceso de negocio con 4 swinlanes: (En la página siguiente)</w:t>
+      </w:r>
+    </w:p>
+    <w:p>
+      <w:pPr>
+        <w:ind w:left="-1417.3228346456694" w:firstLine="0"/>
+        <w:jc w:val="both"/>
+        <w:rPr/>
+      </w:pPr>
+      <w:r>
+        <w:rPr/>
+        <w:drawing>
+          <wp:inline distB="114300" distT="114300" distL="114300" distR="114300">
+            <wp:extent cx="7248556" cy="2619693"/>
+            <wp:effectExtent b="0" l="0" r="0" t="0"/>
+            <wp:docPr id="1" name="image1.png"/>
+            <a:graphic>
+              <a:graphicData uri="http://schemas.openxmlformats.org/drawingml/2006/picture">
+                <pic:pic>
+                  <pic:nvPicPr>
+                    <pic:cNvPr id="0" name="image1.png"/>
+                    <pic:cNvPicPr preferRelativeResize="0"/>
+                  </pic:nvPicPr>
+                  <pic:blipFill>
+                    <a:blip r:embed="rId8"/>
+                    <a:srcRect b="0" l="0" r="0" t="0"/>
+                    <a:stretch>
+                      <a:fillRect/>
+                    </a:stretch>
+                  </pic:blipFill>
+                  <pic:spPr>
+                    <a:xfrm>
+                      <a:off x="0" y="0"/>
+                      <a:ext cx="7248556" cy="2619693"/>
+                    </a:xfrm>
+                    <a:prstGeom prst="rect"/>
+                    <a:ln/>
+                  </pic:spPr>
+                </pic:pic>
+              </a:graphicData>
+            </a:graphic>
+          </wp:inline>
+        </w:drawing>
+      </w:r>
+      <w:r>
+        <w:rPr>
+          <w:rtl w:val="0"/>
+        </w:rPr>
       </w:r>
     </w:p>
     <w:p>

</xml_diff>